<commit_message>
Updated from local files
</commit_message>
<xml_diff>
--- a/Ashpan Raskar.docx
+++ b/Ashpan Raskar.docx
@@ -1885,7 +1885,6 @@
         <w:pStyle w:val="ResumeText"/>
         <w:rPr>
           <w:rFonts w:ascii="Calibri" w:eastAsia="Times New Roman" w:hAnsi="Calibri"/>
-          <w:b/>
           <w:color w:val="333333"/>
           <w:kern w:val="0"/>
           <w:sz w:val="24"/>
@@ -2027,6 +2026,46 @@
         </w:rPr>
         <w:t>I demonstrated my leadership, cooperation, and teamwork skills.</w:t>
       </w:r>
+    </w:p>
+    <w:p>
+      <w:pPr>
+        <w:pStyle w:val="ResumeText"/>
+        <w:rPr>
+          <w:rFonts w:ascii="Calibri" w:eastAsia="Times New Roman" w:hAnsi="Calibri"/>
+          <w:b/>
+          <w:color w:val="333333"/>
+          <w:kern w:val="0"/>
+          <w:sz w:val="24"/>
+          <w:szCs w:val="24"/>
+          <w:vertAlign w:val="subscript"/>
+          <w:lang w:eastAsia="en-US"/>
+        </w:rPr>
+      </w:pPr>
+      <w:r>
+        <w:rPr>
+          <w:rFonts w:ascii="Calibri" w:eastAsia="Times New Roman" w:hAnsi="Calibri"/>
+          <w:b/>
+          <w:color w:val="auto"/>
+          <w:kern w:val="0"/>
+          <w:sz w:val="24"/>
+          <w:szCs w:val="24"/>
+          <w:lang w:eastAsia="en-US"/>
+        </w:rPr>
+        <w:t>COLLABORATION</w:t>
+      </w:r>
+      <w:r>
+        <w:rPr>
+          <w:rFonts w:ascii="Calibri" w:eastAsia="Times New Roman" w:hAnsi="Calibri"/>
+          <w:color w:val="333333"/>
+          <w:kern w:val="0"/>
+          <w:sz w:val="24"/>
+          <w:szCs w:val="24"/>
+          <w:lang w:eastAsia="en-US"/>
+        </w:rPr>
+        <w:t xml:space="preserve"> - I attended a hackathon in the summer of 2015 at the University of Waterloo, where my friend and I create a really cool website to let you relive your memories and have nostalgia of your childhood.</w:t>
+      </w:r>
+      <w:bookmarkStart w:id="2" w:name="_GoBack"/>
+      <w:bookmarkEnd w:id="2"/>
     </w:p>
     <w:p>
       <w:pPr>
@@ -2483,6 +2522,7 @@
           <w:szCs w:val="24"/>
           <w:lang w:val="en-US" w:eastAsia="en-US"/>
         </w:rPr>
+        <w:lastRenderedPageBreak/>
         <w:t>Provided support to younger children aged 3 - 13 during the race. The aid included providing directions, helping participants on and off their bikes, escorting their bikes to a bike rack, and any other possible aid to give to the children to make the Triathlon better.</w:t>
       </w:r>
     </w:p>
@@ -2655,7 +2695,6 @@
               </w:rPr>
               <w:t xml:space="preserve">Supervisor: </w:t>
             </w:r>
-            <w:proofErr w:type="spellStart"/>
             <w:r>
               <w:rPr>
                 <w:rFonts w:ascii="Calibri" w:eastAsia="Times New Roman" w:hAnsi="Calibri" w:cs="Times New Roman"/>
@@ -2664,18 +2703,7 @@
                 <w:szCs w:val="24"/>
                 <w:lang w:val="en-US" w:eastAsia="en-US"/>
               </w:rPr>
-              <w:t>Jodelle</w:t>
-            </w:r>
-            <w:proofErr w:type="spellEnd"/>
-            <w:r>
-              <w:rPr>
-                <w:rFonts w:ascii="Calibri" w:eastAsia="Times New Roman" w:hAnsi="Calibri" w:cs="Times New Roman"/>
-                <w:color w:val="auto"/>
-                <w:sz w:val="24"/>
-                <w:szCs w:val="24"/>
-                <w:lang w:val="en-US" w:eastAsia="en-US"/>
-              </w:rPr>
-              <w:t xml:space="preserve"> Faye De Jesus</w:t>
+              <w:t>Jodelle Faye De Jesus</w:t>
             </w:r>
           </w:p>
         </w:tc>
@@ -3183,8 +3211,6 @@
         </w:rPr>
         <w:t>, handling audio technicalities, and using graphics for TV channels</w:t>
       </w:r>
-      <w:bookmarkStart w:id="2" w:name="_GoBack"/>
-      <w:bookmarkEnd w:id="2"/>
       <w:r>
         <w:rPr>
           <w:rFonts w:ascii="Calibri" w:eastAsia="Times New Roman" w:hAnsi="Calibri" w:cs="Times New Roman"/>
@@ -7339,7 +7365,7 @@
 </file>
 
 <file path=customXml/itemProps1.xml><?xml version="1.0" encoding="utf-8"?>
-<ds:datastoreItem xmlns:ds="http://schemas.openxmlformats.org/officeDocument/2006/customXml" ds:itemID="{6154DBFF-11B8-471E-8CDF-E46EF34A42BB}">
+<ds:datastoreItem xmlns:ds="http://schemas.openxmlformats.org/officeDocument/2006/customXml" ds:itemID="{46499F3A-017B-49A8-9C7A-6C6FFAA22657}">
   <ds:schemaRefs>
     <ds:schemaRef ds:uri="http://schemas.openxmlformats.org/officeDocument/2006/bibliography"/>
   </ds:schemaRefs>

</xml_diff>